<commit_message>
Updated tests and system report
</commit_message>
<xml_diff>
--- a/docs/Project System Report.docx
+++ b/docs/Project System Report.docx
@@ -15,7 +15,6 @@
           <w:docPartUnique/>
         </w:docPartObj>
       </w:sdtPr>
-      <w:sdtEndPr/>
       <w:sdtContent>
         <w:p>
           <w:r>
@@ -151,7 +150,6 @@
                                       <w:calendar w:val="gregorian"/>
                                     </w:date>
                                   </w:sdtPr>
-                                  <w:sdtEndPr/>
                                   <w:sdtContent>
                                     <w:p>
                                       <w:pPr>
@@ -3464,7 +3462,6 @@
                                 <w:calendar w:val="gregorian"/>
                               </w:date>
                             </w:sdtPr>
-                            <w:sdtEndPr/>
                             <w:sdtContent>
                               <w:p>
                                 <w:pPr>
@@ -3689,7 +3686,6 @@
                                     <w:dataBinding w:prefixMappings="xmlns:ns0='http://purl.org/dc/elements/1.1/' xmlns:ns1='http://schemas.openxmlformats.org/package/2006/metadata/core-properties' " w:xpath="/ns1:coreProperties[1]/ns0:creator[1]" w:storeItemID="{6C3C8BC8-F283-45AE-878A-BAB7291924A1}"/>
                                     <w:text/>
                                   </w:sdtPr>
-                                  <w:sdtEndPr/>
                                   <w:sdtContent>
                                     <w:r>
                                       <w:rPr>
@@ -3725,7 +3721,6 @@
                                     <w:dataBinding w:prefixMappings="xmlns:ns0='http://schemas.openxmlformats.org/officeDocument/2006/extended-properties' " w:xpath="/ns0:Properties[1]/ns0:Company[1]" w:storeItemID="{6668398D-A668-4E3E-A5EB-62B293D839F1}"/>
                                     <w:text/>
                                   </w:sdtPr>
-                                  <w:sdtEndPr/>
                                   <w:sdtContent>
                                     <w:r>
                                       <w:rPr>
@@ -3790,7 +3785,6 @@
                               <w:dataBinding w:prefixMappings="xmlns:ns0='http://purl.org/dc/elements/1.1/' xmlns:ns1='http://schemas.openxmlformats.org/package/2006/metadata/core-properties' " w:xpath="/ns1:coreProperties[1]/ns0:creator[1]" w:storeItemID="{6C3C8BC8-F283-45AE-878A-BAB7291924A1}"/>
                               <w:text/>
                             </w:sdtPr>
-                            <w:sdtEndPr/>
                             <w:sdtContent>
                               <w:r>
                                 <w:rPr>
@@ -3826,7 +3820,6 @@
                               <w:dataBinding w:prefixMappings="xmlns:ns0='http://schemas.openxmlformats.org/officeDocument/2006/extended-properties' " w:xpath="/ns0:Properties[1]/ns0:Company[1]" w:storeItemID="{6668398D-A668-4E3E-A5EB-62B293D839F1}"/>
                               <w:text/>
                             </w:sdtPr>
-                            <w:sdtEndPr/>
                             <w:sdtContent>
                               <w:r>
                                 <w:rPr>
@@ -5711,7 +5704,19 @@
     </w:p>
     <w:p>
       <w:r>
-        <w:t>The fourth main component project of the uCMDB system is the test suite, comprised of classes and methods which will extensively test the uCMDB-</w:t>
+        <w:t xml:space="preserve">The fourth main component project of the </w:t>
+      </w:r>
+      <w:r>
+        <w:t>micro</w:t>
+      </w:r>
+      <w:r>
+        <w:t xml:space="preserve">CMDB system is the test suite, comprised of classes and methods which will extensively test the </w:t>
+      </w:r>
+      <w:r>
+        <w:t>system</w:t>
+      </w:r>
+      <w:r>
+        <w:t>-</w:t>
       </w:r>
       <w:r>
         <w:t>specific</w:t>
@@ -5724,456 +5729,793 @@
       <w:pPr>
         <w:pStyle w:val="Heading2"/>
         <w:rPr>
+          <w:rStyle w:val="hljs-section"/>
+        </w:rPr>
+      </w:pPr>
+      <w:bookmarkStart w:id="11" w:name="_Toc162833742"/>
+      <w:r>
+        <w:rPr>
+          <w:rStyle w:val="hljs-section"/>
+        </w:rPr>
+        <w:t>Development Lifecycle</w:t>
+      </w:r>
+      <w:bookmarkEnd w:id="11"/>
+    </w:p>
+    <w:p>
+      <w:r>
+        <w:t xml:space="preserve">Development of the microCMDB project will be done in a series of steps. </w:t>
+      </w:r>
+    </w:p>
+    <w:p>
+      <w:r>
+        <w:t>First</w:t>
+      </w:r>
+      <w:r>
+        <w:t>ly</w:t>
+      </w:r>
+      <w:r>
+        <w:t>, is the</w:t>
+      </w:r>
+      <w:r>
+        <w:t xml:space="preserve"> Requirements Analysis stage</w:t>
+      </w:r>
+      <w:r>
+        <w:t>. This involves the collection</w:t>
+      </w:r>
+      <w:r>
+        <w:t xml:space="preserve">, </w:t>
+      </w:r>
+      <w:proofErr w:type="gramStart"/>
+      <w:r>
+        <w:t>examination</w:t>
+      </w:r>
+      <w:proofErr w:type="gramEnd"/>
+      <w:r>
+        <w:t xml:space="preserve"> and investigation </w:t>
+      </w:r>
+      <w:r>
+        <w:t xml:space="preserve">of </w:t>
+      </w:r>
+      <w:r>
+        <w:t xml:space="preserve">a </w:t>
+      </w:r>
+      <w:r>
+        <w:t>system to be implemented that</w:t>
+      </w:r>
+      <w:r>
+        <w:t xml:space="preserve"> provides a solution to the problem</w:t>
+      </w:r>
+      <w:r>
+        <w:t xml:space="preserve">. Secondly, </w:t>
+      </w:r>
+      <w:r>
+        <w:t xml:space="preserve">there will be the initial </w:t>
+      </w:r>
+      <w:r>
+        <w:t>D</w:t>
+      </w:r>
+      <w:r>
+        <w:t xml:space="preserve">esign work of the </w:t>
+      </w:r>
+      <w:r>
+        <w:t xml:space="preserve">system and its underlying system architecture and frameworks. </w:t>
+      </w:r>
+      <w:r>
+        <w:t xml:space="preserve">It is </w:t>
+      </w:r>
+      <w:r>
+        <w:t xml:space="preserve">of paramount importance that </w:t>
+      </w:r>
+      <w:r>
+        <w:t xml:space="preserve">the </w:t>
+      </w:r>
+      <w:r>
+        <w:t>d</w:t>
+      </w:r>
+      <w:r>
+        <w:t xml:space="preserve">esign </w:t>
+      </w:r>
+      <w:r>
+        <w:t xml:space="preserve">work and accompanying documentation </w:t>
+      </w:r>
+      <w:r>
+        <w:t>is</w:t>
+      </w:r>
+      <w:r>
+        <w:t xml:space="preserve"> </w:t>
+      </w:r>
+      <w:r>
+        <w:t xml:space="preserve">of </w:t>
+      </w:r>
+      <w:r>
+        <w:t xml:space="preserve">good detail </w:t>
+      </w:r>
+      <w:r>
+        <w:t xml:space="preserve">before </w:t>
+      </w:r>
+      <w:r>
+        <w:t xml:space="preserve">developers </w:t>
+      </w:r>
+      <w:r>
+        <w:t>can</w:t>
+      </w:r>
+      <w:r>
+        <w:t xml:space="preserve"> begin work on </w:t>
+      </w:r>
+      <w:r>
+        <w:t>an initial implementation</w:t>
+      </w:r>
+      <w:r>
+        <w:t xml:space="preserve">. </w:t>
+      </w:r>
+      <w:r>
+        <w:t xml:space="preserve">During this stage, the initial models are created and </w:t>
+      </w:r>
+      <w:r>
+        <w:t xml:space="preserve">scaffolded methods and functions are </w:t>
+      </w:r>
+      <w:r>
+        <w:t>defined.</w:t>
+      </w:r>
+      <w:r>
+        <w:t xml:space="preserve"> </w:t>
+      </w:r>
+    </w:p>
+    <w:p/>
+    <w:p>
+      <w:r>
+        <w:t xml:space="preserve">Once a sufficiently operational </w:t>
+      </w:r>
+      <w:r>
+        <w:t>system has been implemented,</w:t>
+      </w:r>
+      <w:r>
+        <w:t xml:space="preserve"> initial Testing work is carried out</w:t>
+      </w:r>
+      <w:r>
+        <w:t>.</w:t>
+      </w:r>
+      <w:r>
+        <w:t xml:space="preserve"> </w:t>
+      </w:r>
+      <w:r>
+        <w:t xml:space="preserve">It is during this </w:t>
+      </w:r>
+      <w:r>
+        <w:t xml:space="preserve">process </w:t>
+      </w:r>
+      <w:r>
+        <w:t xml:space="preserve">where </w:t>
+      </w:r>
+      <w:r>
+        <w:t xml:space="preserve">analysis of the system </w:t>
+      </w:r>
+      <w:r>
+        <w:t xml:space="preserve">is carried out </w:t>
+      </w:r>
+      <w:r>
+        <w:t xml:space="preserve">and </w:t>
+      </w:r>
+      <w:r>
+        <w:t xml:space="preserve">the degree to which </w:t>
+      </w:r>
+      <w:r>
+        <w:t xml:space="preserve">it meets the </w:t>
+      </w:r>
+      <w:r>
+        <w:t>requirements</w:t>
+      </w:r>
+      <w:r>
+        <w:t xml:space="preserve">, </w:t>
+      </w:r>
+      <w:r>
+        <w:t xml:space="preserve">as </w:t>
+      </w:r>
+      <w:r>
+        <w:t>defined during the second stage</w:t>
+      </w:r>
+      <w:r>
+        <w:t xml:space="preserve">, </w:t>
+      </w:r>
+      <w:r>
+        <w:t xml:space="preserve">is measured </w:t>
+      </w:r>
+      <w:r>
+        <w:t>using</w:t>
+      </w:r>
+      <w:r>
+        <w:t xml:space="preserve"> metrics </w:t>
+      </w:r>
+      <w:r>
+        <w:t>and testing frameworks.</w:t>
+      </w:r>
+    </w:p>
+    <w:p>
+      <w:r>
+        <w:t xml:space="preserve">Before the system is fully operational and live, there is </w:t>
+      </w:r>
+      <w:r>
+        <w:t xml:space="preserve">the process of </w:t>
+      </w:r>
+      <w:r>
+        <w:t>D</w:t>
+      </w:r>
+      <w:r>
+        <w:t xml:space="preserve">elivery and </w:t>
+      </w:r>
+      <w:r>
+        <w:t>D</w:t>
+      </w:r>
+      <w:r>
+        <w:t>eployment</w:t>
+      </w:r>
+      <w:r>
+        <w:t xml:space="preserve">. This involves </w:t>
+      </w:r>
+      <w:r>
+        <w:t>the installation</w:t>
+      </w:r>
+      <w:r>
+        <w:t xml:space="preserve"> </w:t>
+      </w:r>
+      <w:r>
+        <w:t xml:space="preserve">of the system </w:t>
+      </w:r>
+      <w:r>
+        <w:t xml:space="preserve">and setup of permissions </w:t>
+      </w:r>
+      <w:r>
+        <w:t xml:space="preserve">in its </w:t>
+      </w:r>
+      <w:r>
+        <w:t xml:space="preserve">production environment, i.e. </w:t>
+      </w:r>
+      <w:r>
+        <w:t xml:space="preserve">prepare for </w:t>
+      </w:r>
+      <w:r>
+        <w:t xml:space="preserve">usage in real-world business </w:t>
+      </w:r>
+      <w:r>
+        <w:t>operations.</w:t>
+      </w:r>
+    </w:p>
+    <w:p>
+      <w:r>
+        <w:t>Lastly</w:t>
+      </w:r>
+      <w:r>
+        <w:t xml:space="preserve">, is the </w:t>
+      </w:r>
+      <w:r>
+        <w:t>R</w:t>
+      </w:r>
+      <w:r>
+        <w:t xml:space="preserve">eview and </w:t>
+      </w:r>
+      <w:r>
+        <w:t>F</w:t>
+      </w:r>
+      <w:r>
+        <w:t xml:space="preserve">eedback stage, where </w:t>
+      </w:r>
+      <w:r>
+        <w:t xml:space="preserve">user input and customer feedback </w:t>
+      </w:r>
+      <w:proofErr w:type="gramStart"/>
+      <w:r>
+        <w:t>is</w:t>
+      </w:r>
+      <w:proofErr w:type="gramEnd"/>
+      <w:r>
+        <w:t xml:space="preserve"> collected from the end-user and </w:t>
+      </w:r>
+      <w:r>
+        <w:t xml:space="preserve">used to </w:t>
+      </w:r>
+      <w:r>
+        <w:t xml:space="preserve">further improve the systems </w:t>
+      </w:r>
+      <w:r>
+        <w:t xml:space="preserve">security, </w:t>
+      </w:r>
+      <w:r>
+        <w:t>functionality</w:t>
+      </w:r>
+      <w:r>
+        <w:t xml:space="preserve">, </w:t>
+      </w:r>
+      <w:r>
+        <w:t>performance</w:t>
+      </w:r>
+      <w:r>
+        <w:t xml:space="preserve"> and any other issues which may have arisen during design and development</w:t>
+      </w:r>
+      <w:r>
+        <w:t>.</w:t>
+      </w:r>
+    </w:p>
+    <w:p>
+      <w:r>
+        <w:t xml:space="preserve">These must be </w:t>
+      </w:r>
+      <w:r>
+        <w:t xml:space="preserve">completed in the order specified for maximum </w:t>
+      </w:r>
+      <w:r>
+        <w:t xml:space="preserve">operational </w:t>
+      </w:r>
+      <w:r>
+        <w:t xml:space="preserve">and developmental </w:t>
+      </w:r>
+      <w:r>
+        <w:t>performance,</w:t>
+      </w:r>
+      <w:r>
+        <w:t xml:space="preserve"> but </w:t>
+      </w:r>
+      <w:r>
+        <w:t xml:space="preserve">it can be expected in this scenario to be revisiting steps while </w:t>
+      </w:r>
+      <w:r>
+        <w:t>development continues.</w:t>
+      </w:r>
+    </w:p>
+    <w:p/>
+    <w:p>
+      <w:pPr>
+        <w:rPr>
+          <w:rStyle w:val="HTMLCode"/>
+          <w:rFonts w:asciiTheme="minorHAnsi" w:eastAsiaTheme="minorHAnsi" w:hAnsiTheme="minorHAnsi" w:cstheme="minorBidi"/>
+          <w:sz w:val="22"/>
+          <w:szCs w:val="22"/>
+        </w:rPr>
+      </w:pPr>
+      <w:r>
+        <w:t>Discuss the software development methodology you followed during the development lifecycle.</w:t>
+      </w:r>
+      <w:r>
+        <w:t xml:space="preserve"> Provide evidence of the application of an appropriate software development methodology. Discuss each major stage and how validation and verification were applied.</w:t>
+      </w:r>
+      <w:r>
+        <w:t xml:space="preserve"> Explain why you chose this methodology and how it was applied throughout the project.</w:t>
+      </w:r>
+    </w:p>
+    <w:p>
+      <w:pPr>
+        <w:pStyle w:val="Heading3"/>
+        <w:rPr>
+          <w:rStyle w:val="HTMLCode"/>
+          <w:rFonts w:asciiTheme="minorHAnsi" w:eastAsiaTheme="majorEastAsia" w:hAnsiTheme="minorHAnsi" w:cstheme="majorBidi"/>
+          <w:sz w:val="28"/>
+          <w:szCs w:val="28"/>
+        </w:rPr>
+      </w:pPr>
+      <w:bookmarkStart w:id="12" w:name="_Toc162833743"/>
+      <w:r>
+        <w:rPr>
+          <w:rStyle w:val="hljs-section"/>
+        </w:rPr>
+        <w:t>Stage 1: Requirement Analysis</w:t>
+      </w:r>
+      <w:bookmarkEnd w:id="12"/>
+    </w:p>
+    <w:p>
+      <w:pPr>
+        <w:rPr>
+          <w:rStyle w:val="HTMLCode"/>
+          <w:rFonts w:asciiTheme="minorHAnsi" w:eastAsiaTheme="majorEastAsia" w:hAnsiTheme="minorHAnsi"/>
+          <w:color w:val="111111"/>
+        </w:rPr>
+      </w:pPr>
+      <w:r>
+        <w:rPr>
+          <w:rStyle w:val="HTMLCode"/>
+          <w:rFonts w:asciiTheme="minorHAnsi" w:eastAsiaTheme="majorEastAsia" w:hAnsiTheme="minorHAnsi"/>
+          <w:color w:val="111111"/>
+        </w:rPr>
+        <w:t>During traditional software development, the analysis of requirements focuses on the needs, expectations</w:t>
+      </w:r>
+      <w:r>
+        <w:rPr>
+          <w:rStyle w:val="HTMLCode"/>
+          <w:rFonts w:asciiTheme="minorHAnsi" w:eastAsiaTheme="majorEastAsia" w:hAnsiTheme="minorHAnsi"/>
+          <w:color w:val="111111"/>
+        </w:rPr>
+        <w:t>,</w:t>
+      </w:r>
+      <w:r>
+        <w:rPr>
+          <w:rStyle w:val="HTMLCode"/>
+          <w:rFonts w:asciiTheme="minorHAnsi" w:eastAsiaTheme="majorEastAsia" w:hAnsiTheme="minorHAnsi"/>
+          <w:color w:val="111111"/>
+        </w:rPr>
+        <w:t xml:space="preserve"> and objectives of the stakeholders, whether that’s the end-users, </w:t>
+      </w:r>
+      <w:r>
+        <w:rPr>
+          <w:rStyle w:val="HTMLCode"/>
+          <w:rFonts w:asciiTheme="minorHAnsi" w:eastAsiaTheme="majorEastAsia" w:hAnsiTheme="minorHAnsi"/>
+          <w:color w:val="111111"/>
+        </w:rPr>
+        <w:t xml:space="preserve">product owners </w:t>
+      </w:r>
+      <w:r>
+        <w:rPr>
+          <w:rStyle w:val="HTMLCode"/>
+          <w:rFonts w:asciiTheme="minorHAnsi" w:eastAsiaTheme="majorEastAsia" w:hAnsiTheme="minorHAnsi"/>
+          <w:color w:val="111111"/>
+        </w:rPr>
+        <w:t xml:space="preserve">or developers and </w:t>
+      </w:r>
+      <w:r>
+        <w:rPr>
+          <w:rStyle w:val="HTMLCode"/>
+          <w:rFonts w:asciiTheme="minorHAnsi" w:eastAsiaTheme="majorEastAsia" w:hAnsiTheme="minorHAnsi"/>
+          <w:color w:val="111111"/>
+        </w:rPr>
+        <w:t xml:space="preserve">other </w:t>
+      </w:r>
+      <w:r>
+        <w:rPr>
+          <w:rStyle w:val="HTMLCode"/>
+          <w:rFonts w:asciiTheme="minorHAnsi" w:eastAsiaTheme="majorEastAsia" w:hAnsiTheme="minorHAnsi"/>
+          <w:color w:val="111111"/>
+        </w:rPr>
+        <w:t xml:space="preserve">persons involved. For the microCMDB project </w:t>
+      </w:r>
+      <w:r>
+        <w:rPr>
+          <w:rStyle w:val="HTMLCode"/>
+          <w:rFonts w:asciiTheme="minorHAnsi" w:eastAsiaTheme="majorEastAsia" w:hAnsiTheme="minorHAnsi"/>
+          <w:color w:val="111111"/>
+        </w:rPr>
+        <w:t>specifically, the stakeholders would be my supervisor, advisors</w:t>
+      </w:r>
+      <w:r>
+        <w:rPr>
+          <w:rStyle w:val="HTMLCode"/>
+          <w:rFonts w:asciiTheme="minorHAnsi" w:eastAsiaTheme="majorEastAsia" w:hAnsiTheme="minorHAnsi"/>
+          <w:color w:val="111111"/>
+        </w:rPr>
+        <w:t xml:space="preserve">, </w:t>
+      </w:r>
+      <w:r>
+        <w:rPr>
+          <w:rStyle w:val="HTMLCode"/>
+          <w:rFonts w:asciiTheme="minorHAnsi" w:eastAsiaTheme="majorEastAsia" w:hAnsiTheme="minorHAnsi"/>
+          <w:color w:val="111111"/>
+        </w:rPr>
+        <w:t xml:space="preserve">and </w:t>
+      </w:r>
+      <w:r>
+        <w:rPr>
+          <w:rStyle w:val="HTMLCode"/>
+          <w:rFonts w:asciiTheme="minorHAnsi" w:eastAsiaTheme="majorEastAsia" w:hAnsiTheme="minorHAnsi"/>
+          <w:color w:val="111111"/>
+        </w:rPr>
+        <w:t xml:space="preserve">peers who provide peer reviews and feedback, and </w:t>
+      </w:r>
+      <w:r>
+        <w:rPr>
+          <w:rStyle w:val="HTMLCode"/>
+          <w:rFonts w:asciiTheme="minorHAnsi" w:eastAsiaTheme="majorEastAsia" w:hAnsiTheme="minorHAnsi"/>
+          <w:color w:val="111111"/>
+        </w:rPr>
+        <w:t xml:space="preserve">the </w:t>
+      </w:r>
+      <w:r>
+        <w:rPr>
+          <w:rStyle w:val="HTMLCode"/>
+          <w:rFonts w:asciiTheme="minorHAnsi" w:eastAsiaTheme="majorEastAsia" w:hAnsiTheme="minorHAnsi"/>
+          <w:color w:val="111111"/>
+        </w:rPr>
+        <w:t xml:space="preserve">academic staff </w:t>
+      </w:r>
+      <w:r>
+        <w:rPr>
+          <w:rStyle w:val="HTMLCode"/>
+          <w:rFonts w:asciiTheme="minorHAnsi" w:eastAsiaTheme="majorEastAsia" w:hAnsiTheme="minorHAnsi"/>
+          <w:color w:val="111111"/>
+        </w:rPr>
+        <w:t xml:space="preserve">in charge of </w:t>
+      </w:r>
+      <w:r>
+        <w:rPr>
+          <w:rStyle w:val="HTMLCode"/>
+          <w:rFonts w:asciiTheme="minorHAnsi" w:eastAsiaTheme="majorEastAsia" w:hAnsiTheme="minorHAnsi"/>
+          <w:color w:val="111111"/>
+        </w:rPr>
+        <w:t xml:space="preserve">the final year projects of students </w:t>
+      </w:r>
+      <w:r>
+        <w:rPr>
+          <w:rStyle w:val="HTMLCode"/>
+          <w:rFonts w:asciiTheme="minorHAnsi" w:eastAsiaTheme="majorEastAsia" w:hAnsiTheme="minorHAnsi"/>
+          <w:color w:val="111111"/>
+        </w:rPr>
+        <w:t>and submissions.</w:t>
+      </w:r>
+    </w:p>
+    <w:p>
+      <w:pPr>
+        <w:rPr>
+          <w:rStyle w:val="HTMLCode"/>
+          <w:rFonts w:asciiTheme="minorHAnsi" w:eastAsiaTheme="majorEastAsia" w:hAnsiTheme="minorHAnsi"/>
+          <w:color w:val="111111"/>
+        </w:rPr>
+      </w:pPr>
+      <w:r>
+        <w:rPr>
+          <w:rStyle w:val="HTMLCode"/>
+          <w:rFonts w:asciiTheme="minorHAnsi" w:eastAsiaTheme="majorEastAsia" w:hAnsiTheme="minorHAnsi"/>
+          <w:color w:val="111111"/>
+        </w:rPr>
+        <w:t xml:space="preserve">Unlike </w:t>
+      </w:r>
+      <w:r>
+        <w:rPr>
+          <w:rStyle w:val="HTMLCode"/>
+          <w:rFonts w:asciiTheme="minorHAnsi" w:eastAsiaTheme="majorEastAsia" w:hAnsiTheme="minorHAnsi"/>
+          <w:color w:val="111111"/>
+        </w:rPr>
+        <w:t>typical software development projects</w:t>
+      </w:r>
+      <w:r>
+        <w:rPr>
+          <w:rStyle w:val="HTMLCode"/>
+          <w:rFonts w:asciiTheme="minorHAnsi" w:eastAsiaTheme="majorEastAsia" w:hAnsiTheme="minorHAnsi"/>
+          <w:color w:val="111111"/>
+        </w:rPr>
+        <w:t xml:space="preserve">, </w:t>
+      </w:r>
+      <w:r>
+        <w:rPr>
+          <w:rStyle w:val="HTMLCode"/>
+          <w:rFonts w:asciiTheme="minorHAnsi" w:eastAsiaTheme="majorEastAsia" w:hAnsiTheme="minorHAnsi"/>
+          <w:color w:val="111111"/>
+        </w:rPr>
+        <w:t>the</w:t>
+      </w:r>
+      <w:r>
+        <w:rPr>
+          <w:rStyle w:val="HTMLCode"/>
+          <w:rFonts w:asciiTheme="minorHAnsi" w:eastAsiaTheme="majorEastAsia" w:hAnsiTheme="minorHAnsi"/>
+          <w:color w:val="111111"/>
+        </w:rPr>
+        <w:t xml:space="preserve"> objectives</w:t>
+      </w:r>
+      <w:r>
+        <w:rPr>
+          <w:rStyle w:val="HTMLCode"/>
+          <w:rFonts w:asciiTheme="minorHAnsi" w:eastAsiaTheme="majorEastAsia" w:hAnsiTheme="minorHAnsi"/>
+          <w:color w:val="111111"/>
+        </w:rPr>
+        <w:t xml:space="preserve">, </w:t>
+      </w:r>
+      <w:r>
+        <w:rPr>
+          <w:rStyle w:val="HTMLCode"/>
+          <w:rFonts w:asciiTheme="minorHAnsi" w:eastAsiaTheme="majorEastAsia" w:hAnsiTheme="minorHAnsi"/>
+          <w:color w:val="111111"/>
+        </w:rPr>
+        <w:t>functionality</w:t>
+      </w:r>
+      <w:r>
+        <w:rPr>
+          <w:rStyle w:val="HTMLCode"/>
+          <w:rFonts w:asciiTheme="minorHAnsi" w:eastAsiaTheme="majorEastAsia" w:hAnsiTheme="minorHAnsi"/>
+          <w:color w:val="111111"/>
+        </w:rPr>
+        <w:t>,</w:t>
+      </w:r>
+      <w:r>
+        <w:rPr>
+          <w:rStyle w:val="HTMLCode"/>
+          <w:rFonts w:asciiTheme="minorHAnsi" w:eastAsiaTheme="majorEastAsia" w:hAnsiTheme="minorHAnsi"/>
+          <w:color w:val="111111"/>
+        </w:rPr>
+        <w:t xml:space="preserve"> </w:t>
+      </w:r>
+      <w:r>
+        <w:rPr>
+          <w:rStyle w:val="HTMLCode"/>
+          <w:rFonts w:asciiTheme="minorHAnsi" w:eastAsiaTheme="majorEastAsia" w:hAnsiTheme="minorHAnsi"/>
+          <w:color w:val="111111"/>
+        </w:rPr>
+        <w:t xml:space="preserve">and requirements </w:t>
+      </w:r>
+      <w:r>
+        <w:rPr>
+          <w:rStyle w:val="HTMLCode"/>
+          <w:rFonts w:asciiTheme="minorHAnsi" w:eastAsiaTheme="majorEastAsia" w:hAnsiTheme="minorHAnsi"/>
+          <w:color w:val="111111"/>
+        </w:rPr>
+        <w:t xml:space="preserve">for microCMDB </w:t>
+      </w:r>
+      <w:r>
+        <w:rPr>
+          <w:rStyle w:val="HTMLCode"/>
+          <w:rFonts w:asciiTheme="minorHAnsi" w:eastAsiaTheme="majorEastAsia" w:hAnsiTheme="minorHAnsi"/>
+          <w:color w:val="111111"/>
+        </w:rPr>
+        <w:t>are self</w:t>
+      </w:r>
+      <w:r>
+        <w:rPr>
+          <w:rStyle w:val="HTMLCode"/>
+          <w:rFonts w:asciiTheme="minorHAnsi" w:eastAsiaTheme="majorEastAsia" w:hAnsiTheme="minorHAnsi"/>
+          <w:color w:val="111111"/>
+        </w:rPr>
+        <w:t xml:space="preserve">-identified and </w:t>
+      </w:r>
+      <w:r>
+        <w:rPr>
+          <w:rStyle w:val="HTMLCode"/>
+          <w:rFonts w:asciiTheme="minorHAnsi" w:eastAsiaTheme="majorEastAsia" w:hAnsiTheme="minorHAnsi"/>
+          <w:color w:val="111111"/>
+        </w:rPr>
+        <w:t xml:space="preserve">documented as opposed to </w:t>
+      </w:r>
+      <w:r>
+        <w:rPr>
+          <w:rStyle w:val="HTMLCode"/>
+          <w:rFonts w:asciiTheme="minorHAnsi" w:eastAsiaTheme="majorEastAsia" w:hAnsiTheme="minorHAnsi"/>
+          <w:color w:val="111111"/>
+        </w:rPr>
+        <w:t xml:space="preserve">usually either provided solely or contributed towards by the client and/or end-user. </w:t>
+      </w:r>
+      <w:r>
+        <w:rPr>
+          <w:rStyle w:val="HTMLCode"/>
+          <w:rFonts w:asciiTheme="minorHAnsi" w:eastAsiaTheme="majorEastAsia" w:hAnsiTheme="minorHAnsi"/>
+          <w:color w:val="111111"/>
+        </w:rPr>
+        <w:t xml:space="preserve">As a result, </w:t>
+      </w:r>
+      <w:r>
+        <w:rPr>
+          <w:rStyle w:val="HTMLCode"/>
+          <w:rFonts w:asciiTheme="minorHAnsi" w:eastAsiaTheme="majorEastAsia" w:hAnsiTheme="minorHAnsi"/>
+          <w:color w:val="111111"/>
+        </w:rPr>
+        <w:t xml:space="preserve">focus can be dedicated to </w:t>
+      </w:r>
+      <w:r>
+        <w:rPr>
+          <w:rStyle w:val="HTMLCode"/>
+          <w:rFonts w:asciiTheme="minorHAnsi" w:eastAsiaTheme="majorEastAsia" w:hAnsiTheme="minorHAnsi"/>
+          <w:color w:val="111111"/>
+        </w:rPr>
+        <w:t xml:space="preserve">compliance  of </w:t>
+      </w:r>
+      <w:r>
+        <w:rPr>
+          <w:rStyle w:val="HTMLCode"/>
+          <w:rFonts w:asciiTheme="minorHAnsi" w:eastAsiaTheme="majorEastAsia" w:hAnsiTheme="minorHAnsi"/>
+          <w:color w:val="111111"/>
+        </w:rPr>
+        <w:t>the academic guidelines</w:t>
+      </w:r>
+      <w:r>
+        <w:rPr>
+          <w:rStyle w:val="HTMLCode"/>
+          <w:rFonts w:asciiTheme="minorHAnsi" w:eastAsiaTheme="majorEastAsia" w:hAnsiTheme="minorHAnsi"/>
+          <w:color w:val="111111"/>
+        </w:rPr>
+        <w:t xml:space="preserve"> instead of </w:t>
+      </w:r>
+      <w:r>
+        <w:rPr>
+          <w:rStyle w:val="HTMLCode"/>
+          <w:rFonts w:asciiTheme="minorHAnsi" w:eastAsiaTheme="majorEastAsia" w:hAnsiTheme="minorHAnsi"/>
+          <w:color w:val="111111"/>
+        </w:rPr>
+        <w:t xml:space="preserve">stricter </w:t>
+      </w:r>
+      <w:r>
+        <w:rPr>
+          <w:rStyle w:val="HTMLCode"/>
+          <w:rFonts w:asciiTheme="minorHAnsi" w:eastAsiaTheme="majorEastAsia" w:hAnsiTheme="minorHAnsi"/>
+          <w:color w:val="111111"/>
+        </w:rPr>
+        <w:t xml:space="preserve">and more complex restrictions </w:t>
+      </w:r>
+      <w:r>
+        <w:rPr>
+          <w:rStyle w:val="HTMLCode"/>
+          <w:rFonts w:asciiTheme="minorHAnsi" w:eastAsiaTheme="majorEastAsia" w:hAnsiTheme="minorHAnsi"/>
+          <w:color w:val="111111"/>
+        </w:rPr>
+        <w:t>dictated by a third party.</w:t>
+      </w:r>
+    </w:p>
+    <w:p>
+      <w:pPr>
+        <w:pStyle w:val="Heading3"/>
+        <w:rPr>
+          <w:rStyle w:val="HTMLCode"/>
+          <w:rFonts w:asciiTheme="minorHAnsi" w:eastAsiaTheme="majorEastAsia" w:hAnsiTheme="minorHAnsi" w:cstheme="majorBidi"/>
+          <w:sz w:val="28"/>
+          <w:szCs w:val="28"/>
+        </w:rPr>
+      </w:pPr>
+      <w:bookmarkStart w:id="13" w:name="_Toc162833744"/>
+      <w:r>
+        <w:rPr>
+          <w:rStyle w:val="Heading2Char"/>
+          <w:rFonts w:asciiTheme="minorHAnsi" w:hAnsiTheme="minorHAnsi"/>
+          <w:sz w:val="28"/>
+          <w:szCs w:val="28"/>
+        </w:rPr>
+        <w:t>Stage 2: Design</w:t>
+      </w:r>
+      <w:bookmarkEnd w:id="13"/>
+    </w:p>
+    <w:p>
+      <w:pPr>
+        <w:rPr>
+          <w:rStyle w:val="HTMLCode"/>
+          <w:rFonts w:asciiTheme="minorHAnsi" w:eastAsiaTheme="majorEastAsia" w:hAnsiTheme="minorHAnsi"/>
+          <w:color w:val="111111"/>
+        </w:rPr>
+      </w:pPr>
+      <w:r>
+        <w:rPr>
+          <w:rStyle w:val="HTMLCode"/>
+          <w:rFonts w:asciiTheme="minorHAnsi" w:eastAsiaTheme="majorEastAsia" w:hAnsiTheme="minorHAnsi"/>
+          <w:color w:val="111111"/>
+        </w:rPr>
+        <w:t>(Continue describing each stage.)</w:t>
+      </w:r>
+    </w:p>
+    <w:p>
+      <w:pPr>
+        <w:pStyle w:val="Heading3"/>
+        <w:rPr>
           <w:rStyle w:val="HTMLCode"/>
           <w:rFonts w:asciiTheme="majorHAnsi" w:eastAsiaTheme="majorEastAsia" w:hAnsiTheme="majorHAnsi" w:cstheme="majorBidi"/>
           <w:sz w:val="32"/>
           <w:szCs w:val="32"/>
         </w:rPr>
       </w:pPr>
-      <w:bookmarkStart w:id="11" w:name="_Toc162833742"/>
-      <w:r>
-        <w:rPr>
-          <w:rStyle w:val="hljs-section"/>
-        </w:rPr>
-        <w:t>Development Lifecycle</w:t>
-      </w:r>
-      <w:bookmarkEnd w:id="11"/>
+      <w:bookmarkStart w:id="14" w:name="_Toc162833745"/>
+      <w:r>
+        <w:rPr>
+          <w:rStyle w:val="HTMLCode"/>
+          <w:rFonts w:asciiTheme="majorHAnsi" w:eastAsiaTheme="majorEastAsia" w:hAnsiTheme="majorHAnsi" w:cstheme="majorBidi"/>
+          <w:sz w:val="32"/>
+          <w:szCs w:val="32"/>
+        </w:rPr>
+        <w:t>Stage 3: Development</w:t>
+      </w:r>
+      <w:bookmarkEnd w:id="14"/>
     </w:p>
     <w:p>
       <w:r>
-        <w:t>Description of the Development Lifecycle (5%):</w:t>
-      </w:r>
-    </w:p>
-    <w:p>
-      <w:r>
-        <w:t>Discuss the software development methodology you followed during the development lifecycle. Explain why you chose this methodology and how it was applied throughout the project.</w:t>
-      </w:r>
-    </w:p>
-    <w:p>
-      <w:pPr>
-        <w:rPr>
-          <w:rStyle w:val="HTMLCode"/>
-          <w:rFonts w:asciiTheme="minorHAnsi" w:eastAsiaTheme="majorEastAsia" w:hAnsiTheme="minorHAnsi"/>
-          <w:color w:val="111111"/>
-        </w:rPr>
-      </w:pPr>
-      <w:r>
-        <w:rPr>
-          <w:rStyle w:val="HTMLCode"/>
-          <w:rFonts w:asciiTheme="minorHAnsi" w:eastAsiaTheme="majorEastAsia" w:hAnsiTheme="minorHAnsi"/>
-          <w:color w:val="111111"/>
-        </w:rPr>
-        <w:t>(Provide evidence of the application of an appropriate software development methodology. Discuss each major stage and how validation and verification were applied.)</w:t>
-      </w:r>
-    </w:p>
-    <w:p>
-      <w:pPr>
-        <w:rPr>
-          <w:rStyle w:val="HTMLCode"/>
-          <w:rFonts w:asciiTheme="minorHAnsi" w:eastAsiaTheme="majorEastAsia" w:hAnsiTheme="minorHAnsi"/>
-          <w:color w:val="111111"/>
-        </w:rPr>
-      </w:pPr>
+        <w:t>Provide a detailed overview of each stage of the development lifecycle, such as requirements analysis, design, implementation, testing, and deployment. Explain how validation and verification techniques were applied at each stage to ensure the quality and correctness of the system.</w:t>
+      </w:r>
     </w:p>
     <w:p>
       <w:pPr>
         <w:pStyle w:val="Heading3"/>
         <w:rPr>
           <w:rStyle w:val="HTMLCode"/>
-          <w:rFonts w:asciiTheme="minorHAnsi" w:eastAsiaTheme="majorEastAsia" w:hAnsiTheme="minorHAnsi" w:cstheme="majorBidi"/>
-          <w:sz w:val="28"/>
-          <w:szCs w:val="28"/>
+          <w:rFonts w:asciiTheme="majorHAnsi" w:eastAsiaTheme="majorEastAsia" w:hAnsiTheme="majorHAnsi" w:cstheme="majorBidi"/>
+          <w:sz w:val="32"/>
+          <w:szCs w:val="32"/>
         </w:rPr>
       </w:pPr>
-      <w:bookmarkStart w:id="12" w:name="_Toc162833743"/>
-      <w:r>
-        <w:rPr>
-          <w:rStyle w:val="hljs-section"/>
-        </w:rPr>
-        <w:t>Stage 1: Requirement Analysis</w:t>
-      </w:r>
-      <w:bookmarkEnd w:id="12"/>
-    </w:p>
-    <w:p>
-      <w:pPr>
-        <w:rPr>
-          <w:rStyle w:val="HTMLCode"/>
-          <w:rFonts w:asciiTheme="minorHAnsi" w:eastAsiaTheme="majorEastAsia" w:hAnsiTheme="minorHAnsi"/>
-          <w:color w:val="111111"/>
-        </w:rPr>
-      </w:pPr>
-      <w:r>
-        <w:rPr>
-          <w:rStyle w:val="HTMLCode"/>
-          <w:rFonts w:asciiTheme="minorHAnsi" w:eastAsiaTheme="majorEastAsia" w:hAnsiTheme="minorHAnsi"/>
-          <w:color w:val="111111"/>
-        </w:rPr>
-        <w:t>During traditional software development, the analysis of requirements focuses on the needs, expectations</w:t>
-      </w:r>
-      <w:r>
-        <w:rPr>
-          <w:rStyle w:val="HTMLCode"/>
-          <w:rFonts w:asciiTheme="minorHAnsi" w:eastAsiaTheme="majorEastAsia" w:hAnsiTheme="minorHAnsi"/>
-          <w:color w:val="111111"/>
-        </w:rPr>
-        <w:t>,</w:t>
-      </w:r>
-      <w:r>
-        <w:rPr>
-          <w:rStyle w:val="HTMLCode"/>
-          <w:rFonts w:asciiTheme="minorHAnsi" w:eastAsiaTheme="majorEastAsia" w:hAnsiTheme="minorHAnsi"/>
-          <w:color w:val="111111"/>
-        </w:rPr>
-        <w:t xml:space="preserve"> and objectives of the stakeholders, whether that’s the end-users, </w:t>
-      </w:r>
-      <w:r>
-        <w:rPr>
-          <w:rStyle w:val="HTMLCode"/>
-          <w:rFonts w:asciiTheme="minorHAnsi" w:eastAsiaTheme="majorEastAsia" w:hAnsiTheme="minorHAnsi"/>
-          <w:color w:val="111111"/>
-        </w:rPr>
-        <w:t xml:space="preserve">product owners </w:t>
-      </w:r>
-      <w:r>
-        <w:rPr>
-          <w:rStyle w:val="HTMLCode"/>
-          <w:rFonts w:asciiTheme="minorHAnsi" w:eastAsiaTheme="majorEastAsia" w:hAnsiTheme="minorHAnsi"/>
-          <w:color w:val="111111"/>
-        </w:rPr>
-        <w:t xml:space="preserve">or developers and </w:t>
-      </w:r>
-      <w:r>
-        <w:rPr>
-          <w:rStyle w:val="HTMLCode"/>
-          <w:rFonts w:asciiTheme="minorHAnsi" w:eastAsiaTheme="majorEastAsia" w:hAnsiTheme="minorHAnsi"/>
-          <w:color w:val="111111"/>
-        </w:rPr>
-        <w:t xml:space="preserve">other </w:t>
-      </w:r>
-      <w:r>
-        <w:rPr>
-          <w:rStyle w:val="HTMLCode"/>
-          <w:rFonts w:asciiTheme="minorHAnsi" w:eastAsiaTheme="majorEastAsia" w:hAnsiTheme="minorHAnsi"/>
-          <w:color w:val="111111"/>
-        </w:rPr>
-        <w:t xml:space="preserve">persons involved. For the microCMDB project </w:t>
-      </w:r>
-      <w:r>
-        <w:rPr>
-          <w:rStyle w:val="HTMLCode"/>
-          <w:rFonts w:asciiTheme="minorHAnsi" w:eastAsiaTheme="majorEastAsia" w:hAnsiTheme="minorHAnsi"/>
-          <w:color w:val="111111"/>
-        </w:rPr>
-        <w:t>specifically, the stakeholders would be my supervisor, advisors</w:t>
-      </w:r>
-      <w:r>
-        <w:rPr>
-          <w:rStyle w:val="HTMLCode"/>
-          <w:rFonts w:asciiTheme="minorHAnsi" w:eastAsiaTheme="majorEastAsia" w:hAnsiTheme="minorHAnsi"/>
-          <w:color w:val="111111"/>
-        </w:rPr>
-        <w:t xml:space="preserve">, </w:t>
-      </w:r>
-      <w:r>
-        <w:rPr>
-          <w:rStyle w:val="HTMLCode"/>
-          <w:rFonts w:asciiTheme="minorHAnsi" w:eastAsiaTheme="majorEastAsia" w:hAnsiTheme="minorHAnsi"/>
-          <w:color w:val="111111"/>
-        </w:rPr>
-        <w:t xml:space="preserve">and </w:t>
-      </w:r>
-      <w:r>
-        <w:rPr>
-          <w:rStyle w:val="HTMLCode"/>
-          <w:rFonts w:asciiTheme="minorHAnsi" w:eastAsiaTheme="majorEastAsia" w:hAnsiTheme="minorHAnsi"/>
-          <w:color w:val="111111"/>
-        </w:rPr>
-        <w:t xml:space="preserve">peers who provide peer reviews and feedback, and </w:t>
-      </w:r>
-      <w:r>
-        <w:rPr>
-          <w:rStyle w:val="HTMLCode"/>
-          <w:rFonts w:asciiTheme="minorHAnsi" w:eastAsiaTheme="majorEastAsia" w:hAnsiTheme="minorHAnsi"/>
-          <w:color w:val="111111"/>
-        </w:rPr>
-        <w:t xml:space="preserve">the </w:t>
-      </w:r>
-      <w:r>
-        <w:rPr>
-          <w:rStyle w:val="HTMLCode"/>
-          <w:rFonts w:asciiTheme="minorHAnsi" w:eastAsiaTheme="majorEastAsia" w:hAnsiTheme="minorHAnsi"/>
-          <w:color w:val="111111"/>
-        </w:rPr>
-        <w:t xml:space="preserve">academic staff </w:t>
-      </w:r>
-      <w:r>
-        <w:rPr>
-          <w:rStyle w:val="HTMLCode"/>
-          <w:rFonts w:asciiTheme="minorHAnsi" w:eastAsiaTheme="majorEastAsia" w:hAnsiTheme="minorHAnsi"/>
-          <w:color w:val="111111"/>
-        </w:rPr>
-        <w:t xml:space="preserve">in charge of </w:t>
-      </w:r>
-      <w:r>
-        <w:rPr>
-          <w:rStyle w:val="HTMLCode"/>
-          <w:rFonts w:asciiTheme="minorHAnsi" w:eastAsiaTheme="majorEastAsia" w:hAnsiTheme="minorHAnsi"/>
-          <w:color w:val="111111"/>
-        </w:rPr>
-        <w:t xml:space="preserve">the final year projects of students </w:t>
-      </w:r>
-      <w:r>
-        <w:rPr>
-          <w:rStyle w:val="HTMLCode"/>
-          <w:rFonts w:asciiTheme="minorHAnsi" w:eastAsiaTheme="majorEastAsia" w:hAnsiTheme="minorHAnsi"/>
-          <w:color w:val="111111"/>
-        </w:rPr>
-        <w:t>and submissions.</w:t>
-      </w:r>
-    </w:p>
-    <w:p>
-      <w:pPr>
-        <w:rPr>
-          <w:rStyle w:val="HTMLCode"/>
-          <w:rFonts w:asciiTheme="minorHAnsi" w:eastAsiaTheme="majorEastAsia" w:hAnsiTheme="minorHAnsi"/>
-          <w:color w:val="111111"/>
-        </w:rPr>
-      </w:pPr>
-      <w:r>
-        <w:rPr>
-          <w:rStyle w:val="HTMLCode"/>
-          <w:rFonts w:asciiTheme="minorHAnsi" w:eastAsiaTheme="majorEastAsia" w:hAnsiTheme="minorHAnsi"/>
-          <w:color w:val="111111"/>
-        </w:rPr>
-        <w:t xml:space="preserve">Unlike </w:t>
-      </w:r>
-      <w:r>
-        <w:rPr>
-          <w:rStyle w:val="HTMLCode"/>
-          <w:rFonts w:asciiTheme="minorHAnsi" w:eastAsiaTheme="majorEastAsia" w:hAnsiTheme="minorHAnsi"/>
-          <w:color w:val="111111"/>
-        </w:rPr>
-        <w:t>typical software development projects</w:t>
-      </w:r>
-      <w:r>
-        <w:rPr>
-          <w:rStyle w:val="HTMLCode"/>
-          <w:rFonts w:asciiTheme="minorHAnsi" w:eastAsiaTheme="majorEastAsia" w:hAnsiTheme="minorHAnsi"/>
-          <w:color w:val="111111"/>
-        </w:rPr>
-        <w:t xml:space="preserve">, </w:t>
-      </w:r>
-      <w:r>
-        <w:rPr>
-          <w:rStyle w:val="HTMLCode"/>
-          <w:rFonts w:asciiTheme="minorHAnsi" w:eastAsiaTheme="majorEastAsia" w:hAnsiTheme="minorHAnsi"/>
-          <w:color w:val="111111"/>
-        </w:rPr>
-        <w:t>the</w:t>
-      </w:r>
-      <w:r>
-        <w:rPr>
-          <w:rStyle w:val="HTMLCode"/>
-          <w:rFonts w:asciiTheme="minorHAnsi" w:eastAsiaTheme="majorEastAsia" w:hAnsiTheme="minorHAnsi"/>
-          <w:color w:val="111111"/>
-        </w:rPr>
-        <w:t xml:space="preserve"> objectives</w:t>
-      </w:r>
-      <w:r>
-        <w:rPr>
-          <w:rStyle w:val="HTMLCode"/>
-          <w:rFonts w:asciiTheme="minorHAnsi" w:eastAsiaTheme="majorEastAsia" w:hAnsiTheme="minorHAnsi"/>
-          <w:color w:val="111111"/>
-        </w:rPr>
-        <w:t xml:space="preserve">, </w:t>
-      </w:r>
-      <w:r>
-        <w:rPr>
-          <w:rStyle w:val="HTMLCode"/>
-          <w:rFonts w:asciiTheme="minorHAnsi" w:eastAsiaTheme="majorEastAsia" w:hAnsiTheme="minorHAnsi"/>
-          <w:color w:val="111111"/>
-        </w:rPr>
-        <w:t>functionality</w:t>
-      </w:r>
-      <w:r>
-        <w:rPr>
-          <w:rStyle w:val="HTMLCode"/>
-          <w:rFonts w:asciiTheme="minorHAnsi" w:eastAsiaTheme="majorEastAsia" w:hAnsiTheme="minorHAnsi"/>
-          <w:color w:val="111111"/>
-        </w:rPr>
-        <w:t>,</w:t>
-      </w:r>
-      <w:r>
-        <w:rPr>
-          <w:rStyle w:val="HTMLCode"/>
-          <w:rFonts w:asciiTheme="minorHAnsi" w:eastAsiaTheme="majorEastAsia" w:hAnsiTheme="minorHAnsi"/>
-          <w:color w:val="111111"/>
-        </w:rPr>
-        <w:t xml:space="preserve"> </w:t>
-      </w:r>
-      <w:r>
-        <w:rPr>
-          <w:rStyle w:val="HTMLCode"/>
-          <w:rFonts w:asciiTheme="minorHAnsi" w:eastAsiaTheme="majorEastAsia" w:hAnsiTheme="minorHAnsi"/>
-          <w:color w:val="111111"/>
-        </w:rPr>
-        <w:t xml:space="preserve">and requirements </w:t>
-      </w:r>
-      <w:r>
-        <w:rPr>
-          <w:rStyle w:val="HTMLCode"/>
-          <w:rFonts w:asciiTheme="minorHAnsi" w:eastAsiaTheme="majorEastAsia" w:hAnsiTheme="minorHAnsi"/>
-          <w:color w:val="111111"/>
-        </w:rPr>
-        <w:t xml:space="preserve">for microCMDB </w:t>
-      </w:r>
-      <w:r>
-        <w:rPr>
-          <w:rStyle w:val="HTMLCode"/>
-          <w:rFonts w:asciiTheme="minorHAnsi" w:eastAsiaTheme="majorEastAsia" w:hAnsiTheme="minorHAnsi"/>
-          <w:color w:val="111111"/>
-        </w:rPr>
-        <w:t>are self</w:t>
-      </w:r>
-      <w:r>
-        <w:rPr>
-          <w:rStyle w:val="HTMLCode"/>
-          <w:rFonts w:asciiTheme="minorHAnsi" w:eastAsiaTheme="majorEastAsia" w:hAnsiTheme="minorHAnsi"/>
-          <w:color w:val="111111"/>
-        </w:rPr>
-        <w:t xml:space="preserve">-identified and </w:t>
-      </w:r>
-      <w:r>
-        <w:rPr>
-          <w:rStyle w:val="HTMLCode"/>
-          <w:rFonts w:asciiTheme="minorHAnsi" w:eastAsiaTheme="majorEastAsia" w:hAnsiTheme="minorHAnsi"/>
-          <w:color w:val="111111"/>
-        </w:rPr>
-        <w:t xml:space="preserve">documented as opposed to </w:t>
-      </w:r>
-      <w:r>
-        <w:rPr>
-          <w:rStyle w:val="HTMLCode"/>
-          <w:rFonts w:asciiTheme="minorHAnsi" w:eastAsiaTheme="majorEastAsia" w:hAnsiTheme="minorHAnsi"/>
-          <w:color w:val="111111"/>
-        </w:rPr>
-        <w:t xml:space="preserve">usually either provided solely or contributed towards by the client and/or end-user. </w:t>
-      </w:r>
-      <w:r>
-        <w:rPr>
-          <w:rStyle w:val="HTMLCode"/>
-          <w:rFonts w:asciiTheme="minorHAnsi" w:eastAsiaTheme="majorEastAsia" w:hAnsiTheme="minorHAnsi"/>
-          <w:color w:val="111111"/>
-        </w:rPr>
-        <w:t xml:space="preserve">As a result, </w:t>
-      </w:r>
-      <w:r>
-        <w:rPr>
-          <w:rStyle w:val="HTMLCode"/>
-          <w:rFonts w:asciiTheme="minorHAnsi" w:eastAsiaTheme="majorEastAsia" w:hAnsiTheme="minorHAnsi"/>
-          <w:color w:val="111111"/>
-        </w:rPr>
-        <w:t xml:space="preserve">focus can be dedicated to </w:t>
-      </w:r>
-      <w:r>
-        <w:rPr>
-          <w:rStyle w:val="HTMLCode"/>
-          <w:rFonts w:asciiTheme="minorHAnsi" w:eastAsiaTheme="majorEastAsia" w:hAnsiTheme="minorHAnsi"/>
-          <w:color w:val="111111"/>
-        </w:rPr>
-        <w:t xml:space="preserve">compliance  of </w:t>
-      </w:r>
-      <w:r>
-        <w:rPr>
-          <w:rStyle w:val="HTMLCode"/>
-          <w:rFonts w:asciiTheme="minorHAnsi" w:eastAsiaTheme="majorEastAsia" w:hAnsiTheme="minorHAnsi"/>
-          <w:color w:val="111111"/>
-        </w:rPr>
-        <w:t>the academic guidelines</w:t>
-      </w:r>
-      <w:r>
-        <w:rPr>
-          <w:rStyle w:val="HTMLCode"/>
-          <w:rFonts w:asciiTheme="minorHAnsi" w:eastAsiaTheme="majorEastAsia" w:hAnsiTheme="minorHAnsi"/>
-          <w:color w:val="111111"/>
-        </w:rPr>
-        <w:t xml:space="preserve"> instead of </w:t>
-      </w:r>
-      <w:r>
-        <w:rPr>
-          <w:rStyle w:val="HTMLCode"/>
-          <w:rFonts w:asciiTheme="minorHAnsi" w:eastAsiaTheme="majorEastAsia" w:hAnsiTheme="minorHAnsi"/>
-          <w:color w:val="111111"/>
-        </w:rPr>
-        <w:t xml:space="preserve">stricter </w:t>
-      </w:r>
-      <w:r>
-        <w:rPr>
-          <w:rStyle w:val="HTMLCode"/>
-          <w:rFonts w:asciiTheme="minorHAnsi" w:eastAsiaTheme="majorEastAsia" w:hAnsiTheme="minorHAnsi"/>
-          <w:color w:val="111111"/>
-        </w:rPr>
-        <w:t xml:space="preserve">and more complex restrictions </w:t>
-      </w:r>
-      <w:r>
-        <w:rPr>
-          <w:rStyle w:val="HTMLCode"/>
-          <w:rFonts w:asciiTheme="minorHAnsi" w:eastAsiaTheme="majorEastAsia" w:hAnsiTheme="minorHAnsi"/>
-          <w:color w:val="111111"/>
-        </w:rPr>
-        <w:t>dictated by a third party.</w:t>
-      </w:r>
-    </w:p>
-    <w:p>
-      <w:pPr>
-        <w:pStyle w:val="Heading3"/>
-        <w:rPr>
-          <w:rStyle w:val="HTMLCode"/>
-          <w:rFonts w:asciiTheme="minorHAnsi" w:eastAsiaTheme="majorEastAsia" w:hAnsiTheme="minorHAnsi" w:cstheme="majorBidi"/>
-          <w:sz w:val="28"/>
-          <w:szCs w:val="28"/>
-        </w:rPr>
-      </w:pPr>
-      <w:bookmarkStart w:id="13" w:name="_Toc162833744"/>
-      <w:r>
-        <w:rPr>
-          <w:rStyle w:val="Heading2Char"/>
-          <w:rFonts w:asciiTheme="minorHAnsi" w:hAnsiTheme="minorHAnsi"/>
-          <w:sz w:val="28"/>
-          <w:szCs w:val="28"/>
-        </w:rPr>
-        <w:t>Stage 2: Design</w:t>
-      </w:r>
-      <w:bookmarkEnd w:id="13"/>
-    </w:p>
-    <w:p>
-      <w:pPr>
-        <w:rPr>
-          <w:rStyle w:val="HTMLCode"/>
-          <w:rFonts w:asciiTheme="minorHAnsi" w:eastAsiaTheme="majorEastAsia" w:hAnsiTheme="minorHAnsi"/>
-          <w:color w:val="111111"/>
-        </w:rPr>
-      </w:pPr>
-      <w:r>
-        <w:rPr>
-          <w:rStyle w:val="HTMLCode"/>
-          <w:rFonts w:asciiTheme="minorHAnsi" w:eastAsiaTheme="majorEastAsia" w:hAnsiTheme="minorHAnsi"/>
-          <w:color w:val="111111"/>
-        </w:rPr>
-        <w:t>(Continue describing each stage.)</w:t>
-      </w:r>
-    </w:p>
-    <w:p>
-      <w:pPr>
-        <w:pStyle w:val="Heading3"/>
+      <w:bookmarkStart w:id="15" w:name="_Toc162833746"/>
+      <w:r>
         <w:rPr>
           <w:rStyle w:val="HTMLCode"/>
           <w:rFonts w:asciiTheme="majorHAnsi" w:eastAsiaTheme="majorEastAsia" w:hAnsiTheme="majorHAnsi" w:cstheme="majorBidi"/>
           <w:sz w:val="32"/>
           <w:szCs w:val="32"/>
         </w:rPr>
-      </w:pPr>
-      <w:bookmarkStart w:id="14" w:name="_Toc162833745"/>
+        <w:t>Stage 4</w:t>
+      </w:r>
       <w:r>
         <w:rPr>
           <w:rStyle w:val="HTMLCode"/>
@@ -6181,26 +6523,18 @@
           <w:sz w:val="32"/>
           <w:szCs w:val="32"/>
         </w:rPr>
-        <w:t>Stage 3: Development</w:t>
-      </w:r>
-      <w:bookmarkEnd w:id="14"/>
-    </w:p>
-    <w:p>
-      <w:r>
-        <w:t>Provide a detailed overview of each stage of the development lifecycle, such as requirements analysis, design, implementation, testing, and deployment. Explain how validation and verification techniques were applied at each stage to ensure the quality and correctness of the system.</w:t>
-      </w:r>
-    </w:p>
-    <w:p>
-      <w:pPr>
-        <w:pStyle w:val="Heading3"/>
+        <w:t>:</w:t>
+      </w:r>
+      <w:r>
         <w:rPr>
           <w:rStyle w:val="HTMLCode"/>
           <w:rFonts w:asciiTheme="majorHAnsi" w:eastAsiaTheme="majorEastAsia" w:hAnsiTheme="majorHAnsi" w:cstheme="majorBidi"/>
           <w:sz w:val="32"/>
           <w:szCs w:val="32"/>
         </w:rPr>
-      </w:pPr>
-      <w:bookmarkStart w:id="15" w:name="_Toc162833746"/>
+        <w:t xml:space="preserve"> Testing</w:t>
+      </w:r>
+      <w:bookmarkEnd w:id="15"/>
       <w:r>
         <w:rPr>
           <w:rStyle w:val="HTMLCode"/>
@@ -6208,7 +6542,7 @@
           <w:sz w:val="32"/>
           <w:szCs w:val="32"/>
         </w:rPr>
-        <w:t>Stage 4</w:t>
+        <w:t xml:space="preserve"> </w:t>
       </w:r>
       <w:r>
         <w:rPr>
@@ -6217,43 +6551,46 @@
           <w:sz w:val="32"/>
           <w:szCs w:val="32"/>
         </w:rPr>
-        <w:t>:</w:t>
-      </w:r>
-      <w:r>
-        <w:rPr>
-          <w:rStyle w:val="HTMLCode"/>
-          <w:rFonts w:asciiTheme="majorHAnsi" w:eastAsiaTheme="majorEastAsia" w:hAnsiTheme="majorHAnsi" w:cstheme="majorBidi"/>
-          <w:sz w:val="32"/>
-          <w:szCs w:val="32"/>
-        </w:rPr>
-        <w:t xml:space="preserve"> Testing</w:t>
-      </w:r>
-      <w:bookmarkEnd w:id="15"/>
-      <w:r>
-        <w:rPr>
-          <w:rStyle w:val="HTMLCode"/>
-          <w:rFonts w:asciiTheme="majorHAnsi" w:eastAsiaTheme="majorEastAsia" w:hAnsiTheme="majorHAnsi" w:cstheme="majorBidi"/>
-          <w:sz w:val="32"/>
-          <w:szCs w:val="32"/>
-        </w:rPr>
-        <w:t xml:space="preserve"> </w:t>
-      </w:r>
-      <w:r>
-        <w:rPr>
-          <w:rStyle w:val="HTMLCode"/>
-          <w:rFonts w:asciiTheme="majorHAnsi" w:eastAsiaTheme="majorEastAsia" w:hAnsiTheme="majorHAnsi" w:cstheme="majorBidi"/>
-          <w:sz w:val="32"/>
-          <w:szCs w:val="32"/>
-        </w:rPr>
         <w:t>&amp; CI</w:t>
       </w:r>
     </w:p>
     <w:p>
-      <w:proofErr w:type="spellStart"/>
-      <w:r>
-        <w:t>fssdfsdfsdf</w:t>
-      </w:r>
-      <w:proofErr w:type="spellEnd"/>
+      <w:r>
+        <w:t>Appveyor and C#</w:t>
+      </w:r>
+      <w:r>
+        <w:t>’</w:t>
+      </w:r>
+      <w:r>
+        <w:t xml:space="preserve">s </w:t>
+      </w:r>
+      <w:r>
+        <w:t xml:space="preserve">MSTest </w:t>
+      </w:r>
+      <w:r>
+        <w:t xml:space="preserve">unit testing suite were used to provide continuous testing and </w:t>
+      </w:r>
+      <w:r>
+        <w:t xml:space="preserve">build feedback. Instead of having to constantly </w:t>
+      </w:r>
+      <w:r>
+        <w:t xml:space="preserve">clone and compile the database system each time I want to check the status of a single component, I can visit the Appveyor </w:t>
+      </w:r>
+      <w:r>
+        <w:t>project site and view the status from there.</w:t>
+      </w:r>
+      <w:r>
+        <w:t xml:space="preserve"> Docker was also chosen to provide </w:t>
+      </w:r>
+      <w:r>
+        <w:t xml:space="preserve">containerization support of the microCMDB system, further assisting in achieving one of the main objectives </w:t>
+      </w:r>
+      <w:r>
+        <w:t>including cross-platform support.</w:t>
+      </w:r>
+      <w:r>
+        <w:t xml:space="preserve"> </w:t>
+      </w:r>
     </w:p>
     <w:p>
       <w:pPr>
@@ -6288,16 +6625,6 @@
         </w:rPr>
         <w:t>Review and Feedback</w:t>
       </w:r>
-    </w:p>
-    <w:p>
-      <w:proofErr w:type="spellStart"/>
-      <w:r>
-        <w:t>S</w:t>
-      </w:r>
-      <w:r>
-        <w:t>dfgdsfgdsfg</w:t>
-      </w:r>
-      <w:proofErr w:type="spellEnd"/>
     </w:p>
     <w:p>
       <w:pPr>
@@ -8318,9 +8645,16 @@
 <file path=customXml/itemProps5.xml><?xml version="1.0" encoding="utf-8"?>
 <ds:datastoreItem xmlns:ds="http://schemas.openxmlformats.org/officeDocument/2006/customXml" ds:itemID="{DF6B52A4-0B19-4FA1-A26C-18D2896E0518}">
   <ds:schemaRefs>
+    <ds:schemaRef ds:uri="http://schemas.microsoft.com/office/2006/documentManagement/types"/>
+    <ds:schemaRef ds:uri="http://purl.org/dc/dcmitype/"/>
+    <ds:schemaRef ds:uri="http://schemas.openxmlformats.org/package/2006/metadata/core-properties"/>
+    <ds:schemaRef ds:uri="d7ed830e-7619-48f0-a6f1-b21bef999d86"/>
+    <ds:schemaRef ds:uri="43dc3032-3d27-4bd0-a3b1-2427fe4d5f65"/>
+    <ds:schemaRef ds:uri="http://schemas.microsoft.com/office/infopath/2007/PartnerControls"/>
+    <ds:schemaRef ds:uri="http://purl.org/dc/terms/"/>
     <ds:schemaRef ds:uri="http://schemas.microsoft.com/office/2006/metadata/properties"/>
-    <ds:schemaRef ds:uri="http://schemas.microsoft.com/office/infopath/2007/PartnerControls"/>
-    <ds:schemaRef ds:uri="d7ed830e-7619-48f0-a6f1-b21bef999d86"/>
+    <ds:schemaRef ds:uri="http://www.w3.org/XML/1998/namespace"/>
+    <ds:schemaRef ds:uri="http://purl.org/dc/elements/1.1/"/>
   </ds:schemaRefs>
 </ds:datastoreItem>
 </file>
</xml_diff>